<commit_message>
Added how to use examples
</commit_message>
<xml_diff>
--- a/report/User Documentation.docx
+++ b/report/User Documentation.docx
@@ -63,8 +63,87 @@
       <w:r>
         <w:t xml:space="preserve"> function to send the output of the reducer given a key and the list of values for that key, to the collector.</w:t>
       </w:r>
+    </w:p>
+    <w:p/>
+    <w:p>
+      <w:pPr>
+        <w:rPr>
+          <w:b/>
+        </w:rPr>
+      </w:pPr>
+      <w:r>
+        <w:rPr>
+          <w:b/>
+        </w:rPr>
+        <w:t>Running custom mappers and reducers</w:t>
+      </w:r>
+    </w:p>
+    <w:p/>
+    <w:p>
+      <w:r>
+        <w:t xml:space="preserve">After setting up the system as described in </w:t>
+      </w:r>
+      <w:r>
+        <w:rPr>
+          <w:i/>
+        </w:rPr>
+        <w:t>System Maintain Documents.docx</w:t>
+      </w:r>
+      <w:r>
+        <w:t>, simply put</w:t>
+      </w:r>
+      <w:r>
+        <w:t xml:space="preserve"> (with your corresponding mapper and reducer classes of course)</w:t>
+      </w:r>
+    </w:p>
+    <w:p/>
+    <w:p>
+      <w:pPr>
+        <w:rPr>
+          <w:rFonts w:ascii="Courier New" w:hAnsi="Courier New" w:cs="Courier New"/>
+        </w:rPr>
+      </w:pPr>
+      <w:r>
+        <w:rPr>
+          <w:rFonts w:ascii="Courier New" w:hAnsi="Courier New" w:cs="Courier New"/>
+        </w:rPr>
+        <w:t>MAPPER=ha.testing.wordcount.Mapper</w:t>
+      </w:r>
+    </w:p>
+    <w:p>
+      <w:pPr>
+        <w:rPr>
+          <w:rFonts w:ascii="Courier New" w:hAnsi="Courier New" w:cs="Courier New"/>
+        </w:rPr>
+      </w:pPr>
+      <w:r>
+        <w:rPr>
+          <w:rFonts w:ascii="Courier New" w:hAnsi="Courier New" w:cs="Courier New"/>
+        </w:rPr>
+        <w:t>REDUCER=ha.testing.wordcount.Reducer</w:t>
+      </w:r>
+    </w:p>
+    <w:p>
+      <w:pPr>
+        <w:rPr>
+          <w:rFonts w:ascii="Courier New" w:hAnsi="Courier New" w:cs="Courier New"/>
+        </w:rPr>
+      </w:pPr>
+    </w:p>
+    <w:p>
+      <w:pPr>
+        <w:rPr>
+          <w:rFonts w:ascii="Courier New" w:hAnsi="Courier New" w:cs="Courier New"/>
+        </w:rPr>
+      </w:pPr>
+      <w:r>
+        <w:t>a</w:t>
+      </w:r>
       <w:bookmarkStart w:id="0" w:name="_GoBack"/>
       <w:bookmarkEnd w:id="0"/>
+      <w:r>
+        <w:t>t the end of your configuration file before starting JobClient and sending over the job configuration to the master node.</w:t>
+      </w:r>
     </w:p>
     <w:sectPr>
       <w:pgSz w:w="12240" w:h="15840"/>

</xml_diff>